<commit_message>
Screen Shots and Code
Added more Screen Shots and the Code to Parse the site for Question 3
</commit_message>
<xml_diff>
--- a/Question 3/L00170167_Q3_File_1.docx
+++ b/Question 3/L00170167_Q3_File_1.docx
@@ -95,6 +95,299 @@
           <w:lang w:val="en-GB"/>
         </w:rPr>
       </w:pPr>
+      <w:r>
+        <w:rPr>
+          <w:lang w:val="en-GB"/>
+        </w:rPr>
+        <w:br w:type="page"/>
+      </w:r>
+    </w:p>
+    <w:p>
+      <w:pPr>
+        <w:rPr>
+          <w:lang w:val="en-GB"/>
+        </w:rPr>
+      </w:pPr>
+      <w:r>
+        <w:rPr>
+          <w:lang w:val="en-GB"/>
+        </w:rPr>
+        <w:lastRenderedPageBreak/>
+        <w:t>2 Web Page we are going to Parse</w:t>
+      </w:r>
+    </w:p>
+    <w:p>
+      <w:pPr>
+        <w:rPr>
+          <w:lang w:val="en-GB"/>
+        </w:rPr>
+      </w:pPr>
+      <w:r>
+        <w:rPr>
+          <w:noProof/>
+        </w:rPr>
+        <w:drawing>
+          <wp:inline distT="0" distB="0" distL="0" distR="0" wp14:anchorId="309AB715" wp14:editId="5DC2B0E7">
+            <wp:extent cx="5731510" cy="4857115"/>
+            <wp:effectExtent l="0" t="0" r="2540" b="635"/>
+            <wp:docPr id="2" name="Picture 2"/>
+            <wp:cNvGraphicFramePr>
+              <a:graphicFrameLocks xmlns:a="http://schemas.openxmlformats.org/drawingml/2006/main" noChangeAspect="1"/>
+            </wp:cNvGraphicFramePr>
+            <a:graphic xmlns:a="http://schemas.openxmlformats.org/drawingml/2006/main">
+              <a:graphicData uri="http://schemas.openxmlformats.org/drawingml/2006/picture">
+                <pic:pic xmlns:pic="http://schemas.openxmlformats.org/drawingml/2006/picture">
+                  <pic:nvPicPr>
+                    <pic:cNvPr id="1" name=""/>
+                    <pic:cNvPicPr/>
+                  </pic:nvPicPr>
+                  <pic:blipFill>
+                    <a:blip r:embed="rId5"/>
+                    <a:stretch>
+                      <a:fillRect/>
+                    </a:stretch>
+                  </pic:blipFill>
+                  <pic:spPr>
+                    <a:xfrm>
+                      <a:off x="0" y="0"/>
+                      <a:ext cx="5731510" cy="4857115"/>
+                    </a:xfrm>
+                    <a:prstGeom prst="rect">
+                      <a:avLst/>
+                    </a:prstGeom>
+                  </pic:spPr>
+                </pic:pic>
+              </a:graphicData>
+            </a:graphic>
+          </wp:inline>
+        </w:drawing>
+      </w:r>
+    </w:p>
+    <w:p>
+      <w:pPr>
+        <w:rPr>
+          <w:lang w:val="en-GB"/>
+        </w:rPr>
+      </w:pPr>
+    </w:p>
+    <w:p>
+      <w:pPr>
+        <w:rPr>
+          <w:lang w:val="en-GB"/>
+        </w:rPr>
+      </w:pPr>
+    </w:p>
+    <w:p>
+      <w:pPr>
+        <w:rPr>
+          <w:lang w:val="en-GB"/>
+        </w:rPr>
+      </w:pPr>
+    </w:p>
+    <w:p>
+      <w:pPr>
+        <w:rPr>
+          <w:lang w:val="en-GB"/>
+        </w:rPr>
+      </w:pPr>
+    </w:p>
+    <w:p>
+      <w:pPr>
+        <w:rPr>
+          <w:lang w:val="en-GB"/>
+        </w:rPr>
+      </w:pPr>
+    </w:p>
+    <w:p>
+      <w:pPr>
+        <w:rPr>
+          <w:lang w:val="en-GB"/>
+        </w:rPr>
+      </w:pPr>
+    </w:p>
+    <w:p>
+      <w:pPr>
+        <w:rPr>
+          <w:lang w:val="en-GB"/>
+        </w:rPr>
+      </w:pPr>
+    </w:p>
+    <w:p>
+      <w:pPr>
+        <w:rPr>
+          <w:lang w:val="en-GB"/>
+        </w:rPr>
+      </w:pPr>
+    </w:p>
+    <w:p>
+      <w:pPr>
+        <w:rPr>
+          <w:lang w:val="en-GB"/>
+        </w:rPr>
+      </w:pPr>
+    </w:p>
+    <w:p>
+      <w:pPr>
+        <w:rPr>
+          <w:lang w:val="en-GB"/>
+        </w:rPr>
+      </w:pPr>
+    </w:p>
+    <w:p>
+      <w:pPr>
+        <w:rPr>
+          <w:lang w:val="en-GB"/>
+        </w:rPr>
+      </w:pPr>
+    </w:p>
+    <w:p>
+      <w:pPr>
+        <w:rPr>
+          <w:lang w:val="en-GB"/>
+        </w:rPr>
+      </w:pPr>
+    </w:p>
+    <w:p>
+      <w:pPr>
+        <w:rPr>
+          <w:lang w:val="en-GB"/>
+        </w:rPr>
+      </w:pPr>
+    </w:p>
+    <w:p>
+      <w:pPr>
+        <w:rPr>
+          <w:lang w:val="en-GB"/>
+        </w:rPr>
+      </w:pPr>
+      <w:r>
+        <w:rPr>
+          <w:lang w:val="en-GB"/>
+        </w:rPr>
+        <w:lastRenderedPageBreak/>
+        <w:t>3 View Source on Page</w:t>
+      </w:r>
+    </w:p>
+    <w:p>
+      <w:pPr>
+        <w:rPr>
+          <w:lang w:val="en-GB"/>
+        </w:rPr>
+      </w:pPr>
+      <w:r>
+        <w:rPr>
+          <w:noProof/>
+        </w:rPr>
+        <w:drawing>
+          <wp:inline distT="0" distB="0" distL="0" distR="0" wp14:anchorId="080AE34D" wp14:editId="53E97493">
+            <wp:extent cx="5731510" cy="5720715"/>
+            <wp:effectExtent l="0" t="0" r="2540" b="0"/>
+            <wp:docPr id="3" name="Picture 3"/>
+            <wp:cNvGraphicFramePr>
+              <a:graphicFrameLocks xmlns:a="http://schemas.openxmlformats.org/drawingml/2006/main" noChangeAspect="1"/>
+            </wp:cNvGraphicFramePr>
+            <a:graphic xmlns:a="http://schemas.openxmlformats.org/drawingml/2006/main">
+              <a:graphicData uri="http://schemas.openxmlformats.org/drawingml/2006/picture">
+                <pic:pic xmlns:pic="http://schemas.openxmlformats.org/drawingml/2006/picture">
+                  <pic:nvPicPr>
+                    <pic:cNvPr id="1" name=""/>
+                    <pic:cNvPicPr/>
+                  </pic:nvPicPr>
+                  <pic:blipFill>
+                    <a:blip r:embed="rId6"/>
+                    <a:stretch>
+                      <a:fillRect/>
+                    </a:stretch>
+                  </pic:blipFill>
+                  <pic:spPr>
+                    <a:xfrm>
+                      <a:off x="0" y="0"/>
+                      <a:ext cx="5731510" cy="5720715"/>
+                    </a:xfrm>
+                    <a:prstGeom prst="rect">
+                      <a:avLst/>
+                    </a:prstGeom>
+                  </pic:spPr>
+                </pic:pic>
+              </a:graphicData>
+            </a:graphic>
+          </wp:inline>
+        </w:drawing>
+      </w:r>
+    </w:p>
+    <w:p>
+      <w:pPr>
+        <w:rPr>
+          <w:lang w:val="en-GB"/>
+        </w:rPr>
+      </w:pPr>
+      <w:r>
+        <w:rPr>
+          <w:lang w:val="en-GB"/>
+        </w:rPr>
+        <w:br w:type="page"/>
+      </w:r>
+    </w:p>
+    <w:p>
+      <w:pPr>
+        <w:rPr>
+          <w:lang w:val="en-GB"/>
+        </w:rPr>
+      </w:pPr>
+      <w:r>
+        <w:rPr>
+          <w:lang w:val="en-GB"/>
+        </w:rPr>
+        <w:lastRenderedPageBreak/>
+        <w:t>4 Compare Source, Run Code, and Output</w:t>
+      </w:r>
+    </w:p>
+    <w:p>
+      <w:pPr>
+        <w:rPr>
+          <w:lang w:val="en-GB"/>
+        </w:rPr>
+      </w:pPr>
+      <w:r>
+        <w:rPr>
+          <w:noProof/>
+        </w:rPr>
+        <w:drawing>
+          <wp:inline distT="0" distB="0" distL="0" distR="0" wp14:anchorId="2863474B" wp14:editId="121356FA">
+            <wp:extent cx="5731510" cy="3235960"/>
+            <wp:effectExtent l="0" t="0" r="2540" b="2540"/>
+            <wp:docPr id="4" name="Picture 4"/>
+            <wp:cNvGraphicFramePr>
+              <a:graphicFrameLocks xmlns:a="http://schemas.openxmlformats.org/drawingml/2006/main" noChangeAspect="1"/>
+            </wp:cNvGraphicFramePr>
+            <a:graphic xmlns:a="http://schemas.openxmlformats.org/drawingml/2006/main">
+              <a:graphicData uri="http://schemas.openxmlformats.org/drawingml/2006/picture">
+                <pic:pic xmlns:pic="http://schemas.openxmlformats.org/drawingml/2006/picture">
+                  <pic:nvPicPr>
+                    <pic:cNvPr id="1" name=""/>
+                    <pic:cNvPicPr/>
+                  </pic:nvPicPr>
+                  <pic:blipFill>
+                    <a:blip r:embed="rId7"/>
+                    <a:stretch>
+                      <a:fillRect/>
+                    </a:stretch>
+                  </pic:blipFill>
+                  <pic:spPr>
+                    <a:xfrm>
+                      <a:off x="0" y="0"/>
+                      <a:ext cx="5731510" cy="3235960"/>
+                    </a:xfrm>
+                    <a:prstGeom prst="rect">
+                      <a:avLst/>
+                    </a:prstGeom>
+                  </pic:spPr>
+                </pic:pic>
+              </a:graphicData>
+            </a:graphic>
+          </wp:inline>
+        </w:drawing>
+      </w:r>
     </w:p>
     <w:sectPr>
       <w:pgSz w:w="11906" w:h="16838"/>

</xml_diff>